<commit_message>
Opzioni stampa a caldo e opzioni stampa serigrafica con AutoComplete
</commit_message>
<xml_diff>
--- a/PapiroMVC/Report/ExternalCost.docx
+++ b/PapiroMVC/Report/ExternalCost.docx
@@ -2,148 +2,156 @@
 <file path=word/document.xml><?xml version="1.0" encoding="utf-8"?>
 <w:document xmlns:ve="http://schemas.openxmlformats.org/markup-compatibility/2006" xmlns:o="urn:schemas-microsoft-com:office:office" xmlns:r="http://schemas.openxmlformats.org/officeDocument/2006/relationships" xmlns:m="http://schemas.openxmlformats.org/officeDocument/2006/math" xmlns:v="urn:schemas-microsoft-com:vml" xmlns:wp="http://schemas.openxmlformats.org/drawingml/2006/wordprocessingDrawing" xmlns:w10="urn:schemas-microsoft-com:office:word" xmlns:w="http://schemas.openxmlformats.org/wordprocessingml/2006/main" xmlns:wne="http://schemas.microsoft.com/office/word/2006/wordml">
   <w:body>
-    <w:p>
-      <w:proofErr w:type="spellStart"/>
-      <w:r>
-        <w:rPr>
-          <w:b/>
-        </w:rPr>
-        <w:t>Costo</w:t>
-      </w:r>
-      <w:proofErr w:type="spellEnd"/>
-      <w:r>
-        <w:rPr>
-          <w:b/>
-        </w:rPr>
-        <w:t>:</w:t>
-      </w:r>
-      <w:r>
-        <w:t xml:space="preserve"> </w:t>
-      </w:r>
-      <w:r>
-        <w:fldChar w:fldCharType="begin"/>
-      </w:r>
-      <w:r>
-        <w:instrText xml:space="preserve"> DOCPROPERTY  Cost.Description  \* MERGEFORMAT </w:instrText>
-      </w:r>
-      <w:r>
-        <w:fldChar w:fldCharType="separate"/>
-      </w:r>
-      <w:proofErr w:type="spellStart"/>
-      <w:r>
-        <w:t>Cost.Description</w:t>
-      </w:r>
-      <w:proofErr w:type="spellEnd"/>
-      <w:r>
-        <w:fldChar w:fldCharType="end"/>
-      </w:r>
-      <w:r>
-        <w:t xml:space="preserve">  </w:t>
-      </w:r>
-      <w:r>
-        <w:tab/>
-      </w:r>
-      <w:r>
-        <w:tab/>
-      </w:r>
-      <w:r>
-        <w:rPr>
-          <w:b/>
-        </w:rPr>
-        <w:t>n:</w:t>
-      </w:r>
-      <w:r>
-        <w:t xml:space="preserve"> </w:t>
-      </w:r>
-      <w:r>
-        <w:fldChar w:fldCharType="begin"/>
-      </w:r>
-      <w:r>
-        <w:instrText xml:space="preserve"> DOCPROPERTY  Cost.Quantity  \* MERGEFORMAT </w:instrText>
-      </w:r>
-      <w:r>
-        <w:fldChar w:fldCharType="separate"/>
-      </w:r>
-      <w:proofErr w:type="spellStart"/>
-      <w:r>
-        <w:t>Cost.Quantity</w:t>
-      </w:r>
-      <w:proofErr w:type="spellEnd"/>
-      <w:r>
-        <w:fldChar w:fldCharType="end"/>
-      </w:r>
-      <w:r>
-        <w:tab/>
-      </w:r>
-      <w:r>
-        <w:tab/>
-      </w:r>
-      <w:r>
-        <w:t xml:space="preserve"> </w:t>
-      </w:r>
-      <w:proofErr w:type="spellStart"/>
-      <w:r>
-        <w:rPr>
-          <w:b/>
-        </w:rPr>
-        <w:t>Importo</w:t>
-      </w:r>
-      <w:proofErr w:type="spellEnd"/>
-      <w:r>
-        <w:rPr>
-          <w:b/>
-        </w:rPr>
-        <w:t xml:space="preserve"> </w:t>
-      </w:r>
-      <w:proofErr w:type="spellStart"/>
-      <w:r>
-        <w:rPr>
-          <w:b/>
-        </w:rPr>
-        <w:t>da</w:t>
-      </w:r>
-      <w:proofErr w:type="spellEnd"/>
-      <w:r>
-        <w:rPr>
-          <w:b/>
-        </w:rPr>
-        <w:t xml:space="preserve"> </w:t>
-      </w:r>
-      <w:proofErr w:type="spellStart"/>
-      <w:r>
-        <w:rPr>
-          <w:b/>
-        </w:rPr>
-        <w:t>fatturare</w:t>
-      </w:r>
-      <w:proofErr w:type="spellEnd"/>
-      <w:r>
-        <w:rPr>
-          <w:b/>
-        </w:rPr>
-        <w:t>:</w:t>
-      </w:r>
-      <w:r>
-        <w:t xml:space="preserve"> </w:t>
-      </w:r>
-      <w:r>
-        <w:fldChar w:fldCharType="begin"/>
-      </w:r>
-      <w:r>
-        <w:instrText xml:space="preserve"> DOCPROPERTY  Cost.GranTotalCost  \* MERGEFORMAT </w:instrText>
-      </w:r>
-      <w:r>
-        <w:fldChar w:fldCharType="separate"/>
-      </w:r>
-      <w:proofErr w:type="spellStart"/>
-      <w:r>
-        <w:t>Cost.GranTotalCost</w:t>
-      </w:r>
-      <w:proofErr w:type="spellEnd"/>
-      <w:r>
-        <w:fldChar w:fldCharType="end"/>
-      </w:r>
-    </w:p>
+    <w:tbl>
+      <w:tblPr>
+        <w:tblStyle w:val="Grigliatabella"/>
+        <w:tblW w:w="8330" w:type="dxa"/>
+        <w:tblBorders>
+          <w:top w:val="none" w:sz="0" w:space="0" w:color="auto"/>
+          <w:left w:val="none" w:sz="0" w:space="0" w:color="auto"/>
+          <w:bottom w:val="none" w:sz="0" w:space="0" w:color="auto"/>
+          <w:right w:val="none" w:sz="0" w:space="0" w:color="auto"/>
+          <w:insideH w:val="none" w:sz="0" w:space="0" w:color="auto"/>
+          <w:insideV w:val="none" w:sz="0" w:space="0" w:color="auto"/>
+        </w:tblBorders>
+        <w:tblLayout w:type="fixed"/>
+        <w:tblLook w:val="04A0"/>
+      </w:tblPr>
+      <w:tblGrid>
+        <w:gridCol w:w="2518"/>
+        <w:gridCol w:w="1134"/>
+        <w:gridCol w:w="1559"/>
+        <w:gridCol w:w="1560"/>
+        <w:gridCol w:w="1559"/>
+      </w:tblGrid>
+      <w:tr>
+        <w:tc>
+          <w:tcPr>
+            <w:tcW w:w="2518" w:type="dxa"/>
+          </w:tcPr>
+          <w:p>
+            <w:r>
+              <w:t xml:space="preserve"> </w:t>
+            </w:r>
+            <w:r>
+              <w:fldChar w:fldCharType="begin"/>
+            </w:r>
+            <w:r>
+              <w:instrText xml:space="preserve"> DOCPROPERTY  Cost.Description  \* MERGEFORMAT </w:instrText>
+            </w:r>
+            <w:r>
+              <w:fldChar w:fldCharType="separate"/>
+            </w:r>
+            <w:proofErr w:type="spellStart"/>
+            <w:r>
+              <w:t>Cost.Description</w:t>
+            </w:r>
+            <w:proofErr w:type="spellEnd"/>
+            <w:r>
+              <w:fldChar w:fldCharType="end"/>
+            </w:r>
+            <w:r>
+              <w:t xml:space="preserve">  </w:t>
+            </w:r>
+          </w:p>
+        </w:tc>
+        <w:tc>
+          <w:tcPr>
+            <w:tcW w:w="1134" w:type="dxa"/>
+          </w:tcPr>
+          <w:p>
+            <w:pPr>
+              <w:jc w:val="right"/>
+              <w:rPr>
+                <w:b/>
+              </w:rPr>
+            </w:pPr>
+            <w:r>
+              <w:rPr>
+                <w:b/>
+              </w:rPr>
+              <w:t>N:</w:t>
+            </w:r>
+          </w:p>
+        </w:tc>
+        <w:tc>
+          <w:tcPr>
+            <w:tcW w:w="1559" w:type="dxa"/>
+          </w:tcPr>
+          <w:p>
+            <w:pPr>
+              <w:jc w:val="right"/>
+            </w:pPr>
+            <w:r>
+              <w:fldChar w:fldCharType="begin"/>
+            </w:r>
+            <w:r>
+              <w:instrText xml:space="preserve"> DOCPROPERTY  Cost.Quantity  \* MERGEFORMAT </w:instrText>
+            </w:r>
+            <w:r>
+              <w:fldChar w:fldCharType="separate"/>
+            </w:r>
+            <w:proofErr w:type="spellStart"/>
+            <w:r>
+              <w:t>Cost.Quantity</w:t>
+            </w:r>
+            <w:proofErr w:type="spellEnd"/>
+            <w:r>
+              <w:fldChar w:fldCharType="end"/>
+            </w:r>
+          </w:p>
+        </w:tc>
+        <w:tc>
+          <w:tcPr>
+            <w:tcW w:w="1560" w:type="dxa"/>
+          </w:tcPr>
+          <w:p>
+            <w:pPr>
+              <w:jc w:val="right"/>
+              <w:rPr>
+                <w:b/>
+              </w:rPr>
+            </w:pPr>
+            <w:proofErr w:type="spellStart"/>
+            <w:r>
+              <w:rPr>
+                <w:b/>
+              </w:rPr>
+              <w:t>Totale</w:t>
+            </w:r>
+            <w:proofErr w:type="spellEnd"/>
+          </w:p>
+        </w:tc>
+        <w:tc>
+          <w:tcPr>
+            <w:tcW w:w="1559" w:type="dxa"/>
+          </w:tcPr>
+          <w:p>
+            <w:pPr>
+              <w:jc w:val="right"/>
+            </w:pPr>
+            <w:r>
+              <w:fldChar w:fldCharType="begin"/>
+            </w:r>
+            <w:r>
+              <w:instrText xml:space="preserve"> DOCPROPERTY  Cost.GranTotalCost  \* MERGEFORMAT </w:instrText>
+            </w:r>
+            <w:r>
+              <w:fldChar w:fldCharType="separate"/>
+            </w:r>
+            <w:proofErr w:type="spellStart"/>
+            <w:r>
+              <w:t>Cost.GranTotalCost</w:t>
+            </w:r>
+            <w:proofErr w:type="spellEnd"/>
+            <w:r>
+              <w:fldChar w:fldCharType="end"/>
+            </w:r>
+          </w:p>
+        </w:tc>
+      </w:tr>
+    </w:tbl>
+    <w:p/>
     <w:sectPr>
       <w:pgSz w:w="11906" w:h="16838"/>
       <w:pgMar w:top="1417" w:right="1134" w:bottom="1134" w:left="1134" w:header="708" w:footer="708" w:gutter="0"/>

</xml_diff>